<commit_message>
bı kac acıklama ve ornek dosyasyo eklendı
</commit_message>
<xml_diff>
--- a/EfCore Tekrar Notları.docx
+++ b/EfCore Tekrar Notları.docx
@@ -9060,16 +9060,7 @@
           <w:sz w:val="19"/>
           <w:szCs w:val="19"/>
         </w:rPr>
-        <w:t xml:space="preserve"> İçin Kritik Bir Bilgi</w:t>
-      </w:r>
-      <w:r>
-        <w:rPr>
-          <w:rFonts w:ascii="Cascadia Mono" w:hAnsi="Cascadia Mono" w:cs="Cascadia Mono"/>
-          <w:color w:val="000000"/>
-          <w:sz w:val="19"/>
-          <w:szCs w:val="19"/>
-        </w:rPr>
-        <w:t>:</w:t>
+        <w:t xml:space="preserve"> İçin Kritik Bir Bilgi:</w:t>
       </w:r>
       <w:r>
         <w:rPr>
@@ -9154,7 +9145,6 @@
         </w:rPr>
       </w:pPr>
       <w:proofErr w:type="spellStart"/>
-      <w:proofErr w:type="gramStart"/>
       <w:r>
         <w:rPr>
           <w:rFonts w:ascii="Cascadia Mono" w:hAnsi="Cascadia Mono" w:cs="Cascadia Mono"/>
@@ -9172,17 +9162,7 @@
           <w:sz w:val="19"/>
           <w:szCs w:val="19"/>
         </w:rPr>
-        <w:t xml:space="preserve"> -</w:t>
-      </w:r>
-      <w:proofErr w:type="gramEnd"/>
-      <w:r>
-        <w:rPr>
-          <w:rFonts w:ascii="Cascadia Mono" w:hAnsi="Cascadia Mono" w:cs="Cascadia Mono"/>
-          <w:color w:val="000000"/>
-          <w:sz w:val="19"/>
-          <w:szCs w:val="19"/>
-        </w:rPr>
-        <w:t xml:space="preserve"> EF </w:t>
+        <w:t xml:space="preserve"> - EF </w:t>
       </w:r>
       <w:proofErr w:type="spellStart"/>
       <w:r>
@@ -9202,16 +9182,7 @@
           <w:sz w:val="19"/>
           <w:szCs w:val="19"/>
         </w:rPr>
-        <w:t xml:space="preserve"> 6</w:t>
-      </w:r>
-      <w:r>
-        <w:rPr>
-          <w:rFonts w:ascii="Cascadia Mono" w:hAnsi="Cascadia Mono" w:cs="Cascadia Mono"/>
-          <w:color w:val="000000"/>
-          <w:sz w:val="19"/>
-          <w:szCs w:val="19"/>
-        </w:rPr>
-        <w:t>:</w:t>
+        <w:t xml:space="preserve"> 6:</w:t>
       </w:r>
       <w:r>
         <w:rPr>
@@ -9408,14 +9379,6 @@
           <w:szCs w:val="19"/>
         </w:rPr>
         <w:tab/>
-      </w:r>
-      <w:r>
-        <w:rPr>
-          <w:rFonts w:ascii="Cascadia Mono" w:hAnsi="Cascadia Mono" w:cs="Cascadia Mono"/>
-          <w:color w:val="000000"/>
-          <w:sz w:val="19"/>
-          <w:szCs w:val="19"/>
-        </w:rPr>
         <w:t xml:space="preserve"> </w:t>
       </w:r>
       <w:proofErr w:type="gramStart"/>
@@ -9506,14 +9469,6 @@
           <w:szCs w:val="19"/>
         </w:rPr>
         <w:tab/>
-      </w:r>
-      <w:r>
-        <w:rPr>
-          <w:rFonts w:ascii="Cascadia Mono" w:hAnsi="Cascadia Mono" w:cs="Cascadia Mono"/>
-          <w:color w:val="000000"/>
-          <w:sz w:val="19"/>
-          <w:szCs w:val="19"/>
-        </w:rPr>
         <w:t xml:space="preserve">     </w:t>
       </w:r>
       <w:proofErr w:type="gramStart"/>
@@ -9557,6 +9512,432 @@
           <w:szCs w:val="16"/>
         </w:rPr>
       </w:pPr>
+    </w:p>
+    <w:p>
+      <w:pPr>
+        <w:pStyle w:val="ListeParagraf"/>
+        <w:numPr>
+          <w:ilvl w:val="1"/>
+          <w:numId w:val="2"/>
+        </w:numPr>
+        <w:rPr>
+          <w:color w:val="000000" w:themeColor="text1"/>
+          <w:sz w:val="16"/>
+          <w:szCs w:val="16"/>
+        </w:rPr>
+      </w:pPr>
+      <w:proofErr w:type="spellStart"/>
+      <w:r>
+        <w:rPr>
+          <w:rFonts w:ascii="Cascadia Mono" w:hAnsi="Cascadia Mono" w:cs="Cascadia Mono"/>
+          <w:color w:val="000000"/>
+          <w:sz w:val="19"/>
+          <w:szCs w:val="19"/>
+        </w:rPr>
+        <w:t>Lazy</w:t>
+      </w:r>
+      <w:proofErr w:type="spellEnd"/>
+      <w:r>
+        <w:rPr>
+          <w:rFonts w:ascii="Cascadia Mono" w:hAnsi="Cascadia Mono" w:cs="Cascadia Mono"/>
+          <w:color w:val="000000"/>
+          <w:sz w:val="19"/>
+          <w:szCs w:val="19"/>
+        </w:rPr>
+        <w:t xml:space="preserve"> </w:t>
+      </w:r>
+      <w:proofErr w:type="spellStart"/>
+      <w:r>
+        <w:rPr>
+          <w:rFonts w:ascii="Cascadia Mono" w:hAnsi="Cascadia Mono" w:cs="Cascadia Mono"/>
+          <w:color w:val="000000"/>
+          <w:sz w:val="19"/>
+          <w:szCs w:val="19"/>
+        </w:rPr>
+        <w:t>Loading</w:t>
+      </w:r>
+      <w:proofErr w:type="spellEnd"/>
+      <w:r>
+        <w:rPr>
+          <w:rFonts w:ascii="Cascadia Mono" w:hAnsi="Cascadia Mono" w:cs="Cascadia Mono"/>
+          <w:color w:val="000000"/>
+          <w:sz w:val="19"/>
+          <w:szCs w:val="19"/>
+        </w:rPr>
+        <w:t xml:space="preserve">: pek </w:t>
+      </w:r>
+      <w:proofErr w:type="spellStart"/>
+      <w:r>
+        <w:rPr>
+          <w:rFonts w:ascii="Cascadia Mono" w:hAnsi="Cascadia Mono" w:cs="Cascadia Mono"/>
+          <w:color w:val="000000"/>
+          <w:sz w:val="19"/>
+          <w:szCs w:val="19"/>
+        </w:rPr>
+        <w:t>kullanmıycaz</w:t>
+      </w:r>
+      <w:proofErr w:type="spellEnd"/>
+      <w:r>
+        <w:rPr>
+          <w:rFonts w:ascii="Cascadia Mono" w:hAnsi="Cascadia Mono" w:cs="Cascadia Mono"/>
+          <w:color w:val="000000"/>
+          <w:sz w:val="19"/>
+          <w:szCs w:val="19"/>
+        </w:rPr>
+        <w:t xml:space="preserve"> </w:t>
+      </w:r>
+      <w:proofErr w:type="spellStart"/>
+      <w:r>
+        <w:rPr>
+          <w:rFonts w:ascii="Cascadia Mono" w:hAnsi="Cascadia Mono" w:cs="Cascadia Mono"/>
+          <w:color w:val="000000"/>
+          <w:sz w:val="19"/>
+          <w:szCs w:val="19"/>
+        </w:rPr>
+        <w:t>malıyetlı</w:t>
+      </w:r>
+      <w:proofErr w:type="spellEnd"/>
+      <w:r>
+        <w:rPr>
+          <w:rFonts w:ascii="Cascadia Mono" w:hAnsi="Cascadia Mono" w:cs="Cascadia Mono"/>
+          <w:color w:val="000000"/>
+          <w:sz w:val="19"/>
+          <w:szCs w:val="19"/>
+        </w:rPr>
+        <w:t xml:space="preserve"> </w:t>
+      </w:r>
+      <w:proofErr w:type="spellStart"/>
+      <w:r>
+        <w:rPr>
+          <w:rFonts w:ascii="Cascadia Mono" w:hAnsi="Cascadia Mono" w:cs="Cascadia Mono"/>
+          <w:color w:val="000000"/>
+          <w:sz w:val="19"/>
+          <w:szCs w:val="19"/>
+        </w:rPr>
+        <w:t>bır</w:t>
+      </w:r>
+      <w:proofErr w:type="spellEnd"/>
+      <w:r>
+        <w:rPr>
+          <w:rFonts w:ascii="Cascadia Mono" w:hAnsi="Cascadia Mono" w:cs="Cascadia Mono"/>
+          <w:color w:val="000000"/>
+          <w:sz w:val="19"/>
+          <w:szCs w:val="19"/>
+        </w:rPr>
+        <w:t xml:space="preserve"> </w:t>
+      </w:r>
+      <w:proofErr w:type="spellStart"/>
+      <w:r>
+        <w:rPr>
+          <w:rFonts w:ascii="Cascadia Mono" w:hAnsi="Cascadia Mono" w:cs="Cascadia Mono"/>
+          <w:color w:val="000000"/>
+          <w:sz w:val="19"/>
+          <w:szCs w:val="19"/>
+        </w:rPr>
+        <w:t>teknolojıdırı</w:t>
+      </w:r>
+      <w:proofErr w:type="spellEnd"/>
+      <w:r>
+        <w:rPr>
+          <w:rFonts w:ascii="Cascadia Mono" w:hAnsi="Cascadia Mono" w:cs="Cascadia Mono"/>
+          <w:color w:val="000000"/>
+          <w:sz w:val="19"/>
+          <w:szCs w:val="19"/>
+        </w:rPr>
+        <w:t xml:space="preserve"> </w:t>
+      </w:r>
+      <w:proofErr w:type="spellStart"/>
+      <w:r>
+        <w:rPr>
+          <w:rFonts w:ascii="Cascadia Mono" w:hAnsi="Cascadia Mono" w:cs="Cascadia Mono"/>
+          <w:color w:val="000000"/>
+          <w:sz w:val="19"/>
+          <w:szCs w:val="19"/>
+        </w:rPr>
+        <w:t>eger</w:t>
+      </w:r>
+      <w:proofErr w:type="spellEnd"/>
+      <w:r>
+        <w:rPr>
+          <w:rFonts w:ascii="Cascadia Mono" w:hAnsi="Cascadia Mono" w:cs="Cascadia Mono"/>
+          <w:color w:val="000000"/>
+          <w:sz w:val="19"/>
+          <w:szCs w:val="19"/>
+        </w:rPr>
+        <w:t xml:space="preserve"> </w:t>
+      </w:r>
+      <w:proofErr w:type="spellStart"/>
+      <w:r>
+        <w:rPr>
+          <w:rFonts w:ascii="Cascadia Mono" w:hAnsi="Cascadia Mono" w:cs="Cascadia Mono"/>
+          <w:color w:val="000000"/>
+          <w:sz w:val="19"/>
+          <w:szCs w:val="19"/>
+        </w:rPr>
+        <w:t>kullanıcaksak</w:t>
+      </w:r>
+      <w:proofErr w:type="spellEnd"/>
+      <w:r>
+        <w:rPr>
+          <w:rFonts w:ascii="Cascadia Mono" w:hAnsi="Cascadia Mono" w:cs="Cascadia Mono"/>
+          <w:color w:val="000000"/>
+          <w:sz w:val="19"/>
+          <w:szCs w:val="19"/>
+        </w:rPr>
+        <w:t xml:space="preserve"> ilk </w:t>
+      </w:r>
+      <w:proofErr w:type="spellStart"/>
+      <w:r>
+        <w:rPr>
+          <w:rFonts w:ascii="Cascadia Mono" w:hAnsi="Cascadia Mono" w:cs="Cascadia Mono"/>
+          <w:color w:val="000000"/>
+          <w:sz w:val="19"/>
+          <w:szCs w:val="19"/>
+        </w:rPr>
+        <w:t>oncelıkler</w:t>
+      </w:r>
+      <w:proofErr w:type="spellEnd"/>
+      <w:r>
+        <w:rPr>
+          <w:rFonts w:ascii="Cascadia Mono" w:hAnsi="Cascadia Mono" w:cs="Cascadia Mono"/>
+          <w:color w:val="000000"/>
+          <w:sz w:val="19"/>
+          <w:szCs w:val="19"/>
+        </w:rPr>
+        <w:t xml:space="preserve"> </w:t>
+      </w:r>
+      <w:proofErr w:type="spellStart"/>
+      <w:proofErr w:type="gramStart"/>
+      <w:r>
+        <w:rPr>
+          <w:rFonts w:ascii="Cascadia Mono" w:hAnsi="Cascadia Mono" w:cs="Cascadia Mono"/>
+          <w:color w:val="000000"/>
+          <w:sz w:val="19"/>
+          <w:szCs w:val="19"/>
+        </w:rPr>
+        <w:t>nugetlerden:</w:t>
+      </w:r>
+      <w:r>
+        <w:rPr>
+          <w:rFonts w:ascii="Cascadia Mono" w:hAnsi="Cascadia Mono" w:cs="Cascadia Mono"/>
+          <w:color w:val="008000"/>
+          <w:sz w:val="19"/>
+          <w:szCs w:val="19"/>
+        </w:rPr>
+        <w:t>Microsoft.EntityFrameworkCore</w:t>
+      </w:r>
+      <w:proofErr w:type="gramEnd"/>
+      <w:r>
+        <w:rPr>
+          <w:rFonts w:ascii="Cascadia Mono" w:hAnsi="Cascadia Mono" w:cs="Cascadia Mono"/>
+          <w:color w:val="008000"/>
+          <w:sz w:val="19"/>
+          <w:szCs w:val="19"/>
+        </w:rPr>
+        <w:t>.Proxies</w:t>
+      </w:r>
+      <w:proofErr w:type="spellEnd"/>
+      <w:r>
+        <w:rPr>
+          <w:rFonts w:ascii="Cascadia Mono" w:hAnsi="Cascadia Mono" w:cs="Cascadia Mono"/>
+          <w:color w:val="008000"/>
+          <w:sz w:val="19"/>
+          <w:szCs w:val="19"/>
+        </w:rPr>
+        <w:t xml:space="preserve"> </w:t>
+      </w:r>
+      <w:r>
+        <w:rPr>
+          <w:rFonts w:ascii="Cascadia Mono" w:hAnsi="Cascadia Mono" w:cs="Cascadia Mono"/>
+          <w:color w:val="000000" w:themeColor="text1"/>
+          <w:sz w:val="19"/>
+          <w:szCs w:val="19"/>
+        </w:rPr>
+        <w:t>indirmemiz gerekir</w:t>
+      </w:r>
+    </w:p>
+    <w:p>
+      <w:pPr>
+        <w:pStyle w:val="ListeParagraf"/>
+        <w:numPr>
+          <w:ilvl w:val="2"/>
+          <w:numId w:val="2"/>
+        </w:numPr>
+        <w:rPr>
+          <w:color w:val="000000" w:themeColor="text1"/>
+          <w:sz w:val="16"/>
+          <w:szCs w:val="16"/>
+        </w:rPr>
+      </w:pPr>
+      <w:r>
+        <w:rPr>
+          <w:rFonts w:ascii="Cascadia Mono" w:hAnsi="Cascadia Mono" w:cs="Cascadia Mono"/>
+          <w:color w:val="000000" w:themeColor="text1"/>
+          <w:sz w:val="19"/>
+          <w:szCs w:val="19"/>
+        </w:rPr>
+        <w:t xml:space="preserve">Sonradan </w:t>
+      </w:r>
+      <w:proofErr w:type="spellStart"/>
+      <w:r>
+        <w:rPr>
+          <w:rFonts w:ascii="Cascadia Mono" w:hAnsi="Cascadia Mono" w:cs="Cascadia Mono"/>
+          <w:color w:val="000000" w:themeColor="text1"/>
+          <w:sz w:val="19"/>
+          <w:szCs w:val="19"/>
+        </w:rPr>
+        <w:t>navıgatıon</w:t>
+      </w:r>
+      <w:proofErr w:type="spellEnd"/>
+      <w:r>
+        <w:rPr>
+          <w:rFonts w:ascii="Cascadia Mono" w:hAnsi="Cascadia Mono" w:cs="Cascadia Mono"/>
+          <w:color w:val="000000" w:themeColor="text1"/>
+          <w:sz w:val="19"/>
+          <w:szCs w:val="19"/>
+        </w:rPr>
+        <w:t xml:space="preserve"> </w:t>
+      </w:r>
+      <w:proofErr w:type="spellStart"/>
+      <w:r>
+        <w:rPr>
+          <w:rFonts w:ascii="Cascadia Mono" w:hAnsi="Cascadia Mono" w:cs="Cascadia Mono"/>
+          <w:color w:val="000000" w:themeColor="text1"/>
+          <w:sz w:val="19"/>
+          <w:szCs w:val="19"/>
+        </w:rPr>
+        <w:t>propertylerı</w:t>
+      </w:r>
+      <w:proofErr w:type="spellEnd"/>
+      <w:r>
+        <w:rPr>
+          <w:rFonts w:ascii="Cascadia Mono" w:hAnsi="Cascadia Mono" w:cs="Cascadia Mono"/>
+          <w:color w:val="000000" w:themeColor="text1"/>
+          <w:sz w:val="19"/>
+          <w:szCs w:val="19"/>
+        </w:rPr>
+        <w:t xml:space="preserve"> </w:t>
+      </w:r>
+      <w:proofErr w:type="spellStart"/>
+      <w:r>
+        <w:rPr>
+          <w:rFonts w:ascii="Cascadia Mono" w:hAnsi="Cascadia Mono" w:cs="Cascadia Mono"/>
+          <w:color w:val="000000" w:themeColor="text1"/>
+          <w:sz w:val="19"/>
+          <w:szCs w:val="19"/>
+        </w:rPr>
+        <w:t>vırtual</w:t>
+      </w:r>
+      <w:proofErr w:type="spellEnd"/>
+      <w:r>
+        <w:rPr>
+          <w:rFonts w:ascii="Cascadia Mono" w:hAnsi="Cascadia Mono" w:cs="Cascadia Mono"/>
+          <w:color w:val="000000" w:themeColor="text1"/>
+          <w:sz w:val="19"/>
+          <w:szCs w:val="19"/>
+        </w:rPr>
+        <w:t xml:space="preserve"> olarak </w:t>
+      </w:r>
+      <w:proofErr w:type="spellStart"/>
+      <w:r>
+        <w:rPr>
+          <w:rFonts w:ascii="Cascadia Mono" w:hAnsi="Cascadia Mono" w:cs="Cascadia Mono"/>
+          <w:color w:val="000000" w:themeColor="text1"/>
+          <w:sz w:val="19"/>
+          <w:szCs w:val="19"/>
+        </w:rPr>
+        <w:t>ısaretlenmesı</w:t>
+      </w:r>
+      <w:proofErr w:type="spellEnd"/>
+      <w:r>
+        <w:rPr>
+          <w:rFonts w:ascii="Cascadia Mono" w:hAnsi="Cascadia Mono" w:cs="Cascadia Mono"/>
+          <w:color w:val="000000" w:themeColor="text1"/>
+          <w:sz w:val="19"/>
+          <w:szCs w:val="19"/>
+        </w:rPr>
+        <w:t xml:space="preserve"> </w:t>
+      </w:r>
+      <w:proofErr w:type="spellStart"/>
+      <w:r>
+        <w:rPr>
+          <w:rFonts w:ascii="Cascadia Mono" w:hAnsi="Cascadia Mono" w:cs="Cascadia Mono"/>
+          <w:color w:val="000000" w:themeColor="text1"/>
+          <w:sz w:val="19"/>
+          <w:szCs w:val="19"/>
+        </w:rPr>
+        <w:t>gerekır</w:t>
+      </w:r>
+      <w:proofErr w:type="spellEnd"/>
+      <w:r>
+        <w:rPr>
+          <w:rFonts w:ascii="Cascadia Mono" w:hAnsi="Cascadia Mono" w:cs="Cascadia Mono"/>
+          <w:color w:val="000000" w:themeColor="text1"/>
+          <w:sz w:val="19"/>
+          <w:szCs w:val="19"/>
+        </w:rPr>
+        <w:t xml:space="preserve"> bunun yanında </w:t>
+      </w:r>
+      <w:proofErr w:type="spellStart"/>
+      <w:r>
+        <w:rPr>
+          <w:rFonts w:ascii="Cascadia Mono" w:hAnsi="Cascadia Mono" w:cs="Cascadia Mono"/>
+          <w:color w:val="000000" w:themeColor="text1"/>
+          <w:sz w:val="19"/>
+          <w:szCs w:val="19"/>
+        </w:rPr>
+        <w:t>clasların</w:t>
+      </w:r>
+      <w:proofErr w:type="spellEnd"/>
+      <w:r>
+        <w:rPr>
+          <w:rFonts w:ascii="Cascadia Mono" w:hAnsi="Cascadia Mono" w:cs="Cascadia Mono"/>
+          <w:color w:val="000000" w:themeColor="text1"/>
+          <w:sz w:val="19"/>
+          <w:szCs w:val="19"/>
+        </w:rPr>
+        <w:t xml:space="preserve"> </w:t>
+      </w:r>
+      <w:proofErr w:type="spellStart"/>
+      <w:r>
+        <w:rPr>
+          <w:rFonts w:ascii="Cascadia Mono" w:hAnsi="Cascadia Mono" w:cs="Cascadia Mono"/>
+          <w:color w:val="000000" w:themeColor="text1"/>
+          <w:sz w:val="19"/>
+          <w:szCs w:val="19"/>
+        </w:rPr>
+        <w:t>publıc</w:t>
+      </w:r>
+      <w:proofErr w:type="spellEnd"/>
+      <w:r>
+        <w:rPr>
+          <w:rFonts w:ascii="Cascadia Mono" w:hAnsi="Cascadia Mono" w:cs="Cascadia Mono"/>
+          <w:color w:val="000000" w:themeColor="text1"/>
+          <w:sz w:val="19"/>
+          <w:szCs w:val="19"/>
+        </w:rPr>
+        <w:t xml:space="preserve"> olması </w:t>
+      </w:r>
+      <w:proofErr w:type="spellStart"/>
+      <w:r>
+        <w:rPr>
+          <w:rFonts w:ascii="Cascadia Mono" w:hAnsi="Cascadia Mono" w:cs="Cascadia Mono"/>
+          <w:color w:val="000000" w:themeColor="text1"/>
+          <w:sz w:val="19"/>
+          <w:szCs w:val="19"/>
+        </w:rPr>
+        <w:t>gerekır</w:t>
+      </w:r>
+      <w:proofErr w:type="spellEnd"/>
+      <w:r>
+        <w:rPr>
+          <w:rFonts w:ascii="Cascadia Mono" w:hAnsi="Cascadia Mono" w:cs="Cascadia Mono"/>
+          <w:color w:val="000000" w:themeColor="text1"/>
+          <w:sz w:val="19"/>
+          <w:szCs w:val="19"/>
+        </w:rPr>
+        <w:t xml:space="preserve"> </w:t>
+      </w:r>
     </w:p>
     <w:p>
       <w:pPr>

</xml_diff>